<commit_message>
updated examples "docx" files and added a template for these files
</commit_message>
<xml_diff>
--- a/GOST_numeric/examples/General multilanguage bibliography.docx
+++ b/GOST_numeric/examples/General multilanguage bibliography.docx
@@ -5,101 +5,1503 @@
     <w:p>
       <w:pPr>
         <w:pStyle w:val="Title"/>
-        <w:rPr>
-          <w:sz w:val="44"/>
-        </w:rPr>
-      </w:pPr>
-      <w:r>
-        <w:rPr>
-          <w:sz w:val="44"/>
-        </w:rPr>
+      </w:pPr>
+      <w:r>
         <w:t>General Multilanguage bibliography</w:t>
       </w:r>
     </w:p>
     <w:p>
       <w:pPr>
         <w:pStyle w:val="Heading1"/>
+      </w:pPr>
+      <w:r>
         <w:rPr>
           <w:lang w:val="ru-RU"/>
         </w:rPr>
-      </w:pPr>
+        <w:t>Как</w:t>
+      </w:r>
+      <w:r>
+        <w:t xml:space="preserve"> </w:t>
+      </w:r>
       <w:r>
         <w:rPr>
           <w:lang w:val="ru-RU"/>
         </w:rPr>
-        <w:t>Как должно быть:</w:t>
+        <w:t>должно</w:t>
+      </w:r>
+      <w:r>
+        <w:t xml:space="preserve"> </w:t>
+      </w:r>
+      <w:r>
+        <w:rPr>
+          <w:lang w:val="ru-RU"/>
+        </w:rPr>
+        <w:t>быть</w:t>
+      </w:r>
+      <w:r>
+        <w:t>:</w:t>
       </w:r>
     </w:p>
     <w:p>
       <w:pPr>
-        <w:rPr>
-          <w:lang w:val="ru-RU"/>
-        </w:rPr>
-      </w:pPr>
-      <w:r>
-        <w:rPr>
-          <w:lang w:val="ru-RU"/>
-        </w:rPr>
+        <w:pStyle w:val="CommentsText"/>
+      </w:pPr>
+      <w:r>
         <w:t>На самом деле, в данной версии на соответствие ГОСТу ничего не проверялось.</w:t>
       </w:r>
       <w:r>
-        <w:rPr>
-          <w:lang w:val="ru-RU"/>
-        </w:rPr>
         <w:t xml:space="preserve"> Единственно, что демонстрируется – правильность выбора </w:t>
       </w:r>
       <w:r>
-        <w:rPr>
-          <w:lang w:val="ru-RU"/>
-        </w:rPr>
         <w:t>“</w:t>
       </w:r>
+      <w:proofErr w:type="spellStart"/>
       <w:r>
         <w:t>terms</w:t>
       </w:r>
-      <w:r>
-        <w:rPr>
-          <w:lang w:val="ru-RU"/>
-        </w:rPr>
+      <w:proofErr w:type="spellEnd"/>
+      <w:r>
         <w:t>” – “</w:t>
       </w:r>
       <w:r>
         <w:t>T</w:t>
       </w:r>
       <w:r>
-        <w:rPr>
-          <w:lang w:val="ru-RU"/>
-        </w:rPr>
         <w:t xml:space="preserve">.” </w:t>
       </w:r>
       <w:r>
         <w:t xml:space="preserve">- </w:t>
       </w:r>
       <w:r>
-        <w:rPr>
-          <w:lang w:val="ru-RU"/>
-        </w:rPr>
         <w:t>“</w:t>
       </w:r>
+      <w:proofErr w:type="spellStart"/>
       <w:r>
         <w:t>Vol</w:t>
       </w:r>
-      <w:r>
-        <w:rPr>
-          <w:lang w:val="ru-RU"/>
-        </w:rPr>
+      <w:proofErr w:type="spellEnd"/>
+      <w:r>
         <w:t>.”</w:t>
       </w:r>
     </w:p>
     <w:p>
       <w:pPr>
-        <w:rPr>
-          <w:lang w:val="ru-RU"/>
-        </w:rPr>
-      </w:pPr>
+        <w:pStyle w:val="Heading2"/>
+      </w:pPr>
+      <w:r>
+        <w:t>Простейший пример</w:t>
+      </w:r>
     </w:p>
     <w:p>
       <w:pPr>
+        <w:pStyle w:val="Heading3"/>
+        <w:numPr>
+          <w:ilvl w:val="1"/>
+          <w:numId w:val="3"/>
+        </w:numPr>
+        <w:ind w:left="851"/>
+      </w:pPr>
+      <w:r>
+        <w:t>Описание</w:t>
+      </w:r>
+      <w:r>
+        <w:t xml:space="preserve"> из </w:t>
+      </w:r>
+      <w:r>
+        <w:t>правил:</w:t>
+      </w:r>
+    </w:p>
+    <w:p>
+      <w:pPr>
+        <w:pStyle w:val="TheCitation"/>
+      </w:pPr>
+      <w:r>
+        <w:t xml:space="preserve">Без конкретики, </w:t>
+      </w:r>
+      <w:r>
+        <w:t>общие соображения.</w:t>
+      </w:r>
+    </w:p>
+    <w:p>
+      <w:pPr>
+        <w:pStyle w:val="Heading3"/>
+      </w:pPr>
+      <w:r>
+        <w:t>Как должна выглядеть ссылка в тексте:</w:t>
+      </w:r>
+      <w:bookmarkStart w:id="0" w:name="_GoBack"/>
+      <w:bookmarkEnd w:id="0"/>
+    </w:p>
+    <w:p>
+      <w:pPr>
+        <w:pStyle w:val="TheCitation"/>
+      </w:pPr>
+      <w:r>
+        <w:rPr>
+          <w:lang w:val="en-US"/>
+        </w:rPr>
+        <w:t>Cc</w:t>
+      </w:r>
+      <w:proofErr w:type="spellStart"/>
+      <w:r>
+        <w:t>ылка</w:t>
+      </w:r>
+      <w:proofErr w:type="spellEnd"/>
+      <w:r>
+        <w:t xml:space="preserve"> на 2 источника </w:t>
+      </w:r>
+      <w:r>
+        <w:t>[1-</w:t>
+      </w:r>
+      <w:r>
+        <w:t>3</w:t>
+      </w:r>
+      <w:r>
+        <w:t>]</w:t>
+      </w:r>
+      <w:r>
+        <w:t>.</w:t>
+      </w:r>
+    </w:p>
+    <w:p>
+      <w:pPr>
+        <w:pStyle w:val="TheCitation"/>
+      </w:pPr>
+      <w:r>
+        <w:rPr>
+          <w:lang w:val="en-US"/>
+        </w:rPr>
+        <w:t>Cc</w:t>
+      </w:r>
+      <w:proofErr w:type="spellStart"/>
+      <w:r>
+        <w:t>ылка</w:t>
+      </w:r>
+      <w:proofErr w:type="spellEnd"/>
+      <w:r>
+        <w:t xml:space="preserve"> на 1 источник </w:t>
+      </w:r>
+      <w:r>
+        <w:t>[4</w:t>
+      </w:r>
+      <w:r>
+        <w:t>]</w:t>
+      </w:r>
+      <w:r>
+        <w:t>.</w:t>
+      </w:r>
+    </w:p>
+    <w:p>
+      <w:pPr>
+        <w:pStyle w:val="TheCitation"/>
+        <w:ind w:left="851"/>
+      </w:pPr>
+      <w:r>
+        <w:t>Ссылка на ещё 3 источника</w:t>
+      </w:r>
+      <w:r>
+        <w:t xml:space="preserve"> [1-</w:t>
+      </w:r>
+      <w:r>
+        <w:t>3</w:t>
+      </w:r>
+      <w:r>
+        <w:t>,</w:t>
+      </w:r>
+      <w:r>
+        <w:t>5</w:t>
+      </w:r>
+      <w:r>
+        <w:t>]</w:t>
+      </w:r>
+      <w:r>
+        <w:t>.</w:t>
+      </w:r>
+    </w:p>
+    <w:p>
+      <w:pPr>
+        <w:pStyle w:val="Heading3"/>
+      </w:pPr>
+      <w:r>
+        <w:t xml:space="preserve">Как выглядит ссылка в тексте, созданная </w:t>
+      </w:r>
+      <w:proofErr w:type="spellStart"/>
+      <w:r>
+        <w:t>Juris</w:t>
+      </w:r>
+      <w:proofErr w:type="spellEnd"/>
+      <w:r>
+        <w:t>-M:</w:t>
+      </w:r>
+    </w:p>
+    <w:p>
+      <w:pPr>
+        <w:pStyle w:val="TheCitation"/>
+      </w:pPr>
+      <w:r>
+        <w:rPr>
+          <w:lang w:val="en-US"/>
+        </w:rPr>
+        <w:t>Cc</w:t>
+      </w:r>
+      <w:proofErr w:type="spellStart"/>
+      <w:r>
+        <w:t>ылка</w:t>
+      </w:r>
+      <w:proofErr w:type="spellEnd"/>
+      <w:r>
+        <w:t xml:space="preserve"> на 2 источника </w:t>
+      </w:r>
+      <w:r>
+        <w:fldChar w:fldCharType="begin"/>
+      </w:r>
+      <w:r>
+        <w:instrText xml:space="preserve"> ADDIN ZOTERO_ITEM CSL_CITATION {"citationID":"jLfsItdg","properties":{"formattedCitation":"{\\rtf [1\\uc0\\u8211{}3]}","plainCitation":"[1–3]","suppress-trailing-punctuation":false},"citationItems":[{"id":35,"uris":["http://zotero.org/users/2698521/items/NH839J25"],"uri":["http://zotero.org/users/2698521/items/NH839J25"],"itemData":{"type":"article-journal","title":"Thermodynamic properties of water molecules at a protein–protein interaction surface","container-title":"Journal of chemical theory and computation","page":"3514–3522","volume":"7","issue":"11","source":"Google Scholar","URL":"http://pubs.acs.org/doi/abs/10.1021/ct200465z","author":[{"family":"Huggins","given":"David J."},{"family":"Marsh","given":"May"},{"family":"Payne","given":"Mike C."}],"issued":{"raw":"2011"},"accessed":{"raw":"2015-10-18T20:31:06Z"}},"label":"page"},{"id":33,"uris":["http://zotero.org/users/2698521/items/AKUPCNQK"],"uri":["http://zotero.org/users/2698521/items/AKUPCNQK"],"itemData":{"type":"book","title":"Общий курс физики. Т. 4 Оптика","source":"Google Scholar","URL":"http://ir.nmu.org.ua/handle/123456789/33745","author":[{"family":"Сивухин","given":"Д. В."}],"issued":{"raw":"1979"},"accessed":{"raw":"2015-10-18T20:25:45Z"}},"label":"page"},{"id":38,"uris":["http://zotero.org/users/2698521/items/7SMRD5RK"],"uri":["http://zotero.org/users/2698521/items/7SMRD5RK"],"itemData":{"type":"book","title":"Photon correlation and light beating spectroscopy","publisher-place":"New York: Plenum","volume":"3","number-of-pages":"111","event-place":"New York: Plenum","archive-place":"New York: Plenum","editor":[{"family":"Cummins","given":"H. Z."}],"author":[{"family":"Pike","given":"E. R."}],"issued":{"raw":"1974"}}}],"schema":"https://github.com/citation-style-language/schema/raw/master/csl-citation.json"} </w:instrText>
+      </w:r>
+      <w:r>
+        <w:fldChar w:fldCharType="separate"/>
+      </w:r>
+      <w:r>
+        <w:rPr>
+          <w:rFonts w:ascii="Calibri" w:hAnsi="Calibri" w:cs="Times New Roman"/>
+          <w:szCs w:val="24"/>
+        </w:rPr>
+        <w:t>[1–3]</w:t>
+      </w:r>
+      <w:r>
+        <w:fldChar w:fldCharType="end"/>
+      </w:r>
+      <w:r>
+        <w:t>.</w:t>
+      </w:r>
+    </w:p>
+    <w:p>
+      <w:pPr>
+        <w:pStyle w:val="TheCitation"/>
+      </w:pPr>
+      <w:r>
+        <w:rPr>
+          <w:lang w:val="en-US"/>
+        </w:rPr>
+        <w:t>Cc</w:t>
+      </w:r>
+      <w:proofErr w:type="spellStart"/>
+      <w:r>
+        <w:t>ылка</w:t>
+      </w:r>
+      <w:proofErr w:type="spellEnd"/>
+      <w:r>
+        <w:t xml:space="preserve"> на 1 источник</w:t>
+      </w:r>
+      <w:r>
+        <w:t xml:space="preserve"> </w:t>
+      </w:r>
+      <w:r>
+        <w:rPr>
+          <w:lang w:val="en-US"/>
+        </w:rPr>
+        <w:fldChar w:fldCharType="begin"/>
+      </w:r>
+      <w:r>
+        <w:instrText xml:space="preserve"> </w:instrText>
+      </w:r>
+      <w:r>
+        <w:rPr>
+          <w:lang w:val="en-US"/>
+        </w:rPr>
+        <w:instrText>ADDIN</w:instrText>
+      </w:r>
+      <w:r>
+        <w:instrText xml:space="preserve"> </w:instrText>
+      </w:r>
+      <w:r>
+        <w:rPr>
+          <w:lang w:val="en-US"/>
+        </w:rPr>
+        <w:instrText>ZOTERO</w:instrText>
+      </w:r>
+      <w:r>
+        <w:instrText>_</w:instrText>
+      </w:r>
+      <w:r>
+        <w:rPr>
+          <w:lang w:val="en-US"/>
+        </w:rPr>
+        <w:instrText>ITEM</w:instrText>
+      </w:r>
+      <w:r>
+        <w:instrText xml:space="preserve"> </w:instrText>
+      </w:r>
+      <w:r>
+        <w:rPr>
+          <w:lang w:val="en-US"/>
+        </w:rPr>
+        <w:instrText>CSL</w:instrText>
+      </w:r>
+      <w:r>
+        <w:instrText>_</w:instrText>
+      </w:r>
+      <w:r>
+        <w:rPr>
+          <w:lang w:val="en-US"/>
+        </w:rPr>
+        <w:instrText>CITATION</w:instrText>
+      </w:r>
+      <w:r>
+        <w:instrText xml:space="preserve"> {"</w:instrText>
+      </w:r>
+      <w:r>
+        <w:rPr>
+          <w:lang w:val="en-US"/>
+        </w:rPr>
+        <w:instrText>citationID</w:instrText>
+      </w:r>
+      <w:r>
+        <w:instrText>":"</w:instrText>
+      </w:r>
+      <w:r>
+        <w:rPr>
+          <w:lang w:val="en-US"/>
+        </w:rPr>
+        <w:instrText>JHYdGqb</w:instrText>
+      </w:r>
+      <w:r>
+        <w:instrText>1","</w:instrText>
+      </w:r>
+      <w:r>
+        <w:rPr>
+          <w:lang w:val="en-US"/>
+        </w:rPr>
+        <w:instrText>properties</w:instrText>
+      </w:r>
+      <w:r>
+        <w:instrText>":{"</w:instrText>
+      </w:r>
+      <w:r>
+        <w:rPr>
+          <w:lang w:val="en-US"/>
+        </w:rPr>
+        <w:instrText>formattedCitation</w:instrText>
+      </w:r>
+      <w:r>
+        <w:instrText>":"[4]","</w:instrText>
+      </w:r>
+      <w:r>
+        <w:rPr>
+          <w:lang w:val="en-US"/>
+        </w:rPr>
+        <w:instrText>plainCitation</w:instrText>
+      </w:r>
+      <w:r>
+        <w:instrText>":"[4]","</w:instrText>
+      </w:r>
+      <w:r>
+        <w:rPr>
+          <w:lang w:val="en-US"/>
+        </w:rPr>
+        <w:instrText>suppress</w:instrText>
+      </w:r>
+      <w:r>
+        <w:instrText>-</w:instrText>
+      </w:r>
+      <w:r>
+        <w:rPr>
+          <w:lang w:val="en-US"/>
+        </w:rPr>
+        <w:instrText>trailing</w:instrText>
+      </w:r>
+      <w:r>
+        <w:instrText>-</w:instrText>
+      </w:r>
+      <w:r>
+        <w:rPr>
+          <w:lang w:val="en-US"/>
+        </w:rPr>
+        <w:instrText>punctuation</w:instrText>
+      </w:r>
+      <w:r>
+        <w:instrText>":</w:instrText>
+      </w:r>
+      <w:r>
+        <w:rPr>
+          <w:lang w:val="en-US"/>
+        </w:rPr>
+        <w:instrText>false</w:instrText>
+      </w:r>
+      <w:r>
+        <w:instrText>},"</w:instrText>
+      </w:r>
+      <w:r>
+        <w:rPr>
+          <w:lang w:val="en-US"/>
+        </w:rPr>
+        <w:instrText>citationItems</w:instrText>
+      </w:r>
+      <w:r>
+        <w:instrText>":[{"</w:instrText>
+      </w:r>
+      <w:r>
+        <w:rPr>
+          <w:lang w:val="en-US"/>
+        </w:rPr>
+        <w:instrText>id</w:instrText>
+      </w:r>
+      <w:r>
+        <w:instrText>":56,"</w:instrText>
+      </w:r>
+      <w:r>
+        <w:rPr>
+          <w:lang w:val="en-US"/>
+        </w:rPr>
+        <w:instrText>uris</w:instrText>
+      </w:r>
+      <w:r>
+        <w:instrText>":["</w:instrText>
+      </w:r>
+      <w:r>
+        <w:rPr>
+          <w:lang w:val="en-US"/>
+        </w:rPr>
+        <w:instrText>http</w:instrText>
+      </w:r>
+      <w:r>
+        <w:instrText>://</w:instrText>
+      </w:r>
+      <w:r>
+        <w:rPr>
+          <w:lang w:val="en-US"/>
+        </w:rPr>
+        <w:instrText>zotero</w:instrText>
+      </w:r>
+      <w:r>
+        <w:instrText>.</w:instrText>
+      </w:r>
+      <w:r>
+        <w:rPr>
+          <w:lang w:val="en-US"/>
+        </w:rPr>
+        <w:instrText>org</w:instrText>
+      </w:r>
+      <w:r>
+        <w:instrText>/</w:instrText>
+      </w:r>
+      <w:r>
+        <w:rPr>
+          <w:lang w:val="en-US"/>
+        </w:rPr>
+        <w:instrText>users</w:instrText>
+      </w:r>
+      <w:r>
+        <w:instrText>/2698521/</w:instrText>
+      </w:r>
+      <w:r>
+        <w:rPr>
+          <w:lang w:val="en-US"/>
+        </w:rPr>
+        <w:instrText>items</w:instrText>
+      </w:r>
+      <w:r>
+        <w:instrText>/</w:instrText>
+      </w:r>
+      <w:r>
+        <w:rPr>
+          <w:lang w:val="en-US"/>
+        </w:rPr>
+        <w:instrText>SHPGP</w:instrText>
+      </w:r>
+      <w:r>
+        <w:instrText>9</w:instrText>
+      </w:r>
+      <w:r>
+        <w:rPr>
+          <w:lang w:val="en-US"/>
+        </w:rPr>
+        <w:instrText>MM</w:instrText>
+      </w:r>
+      <w:r>
+        <w:instrText>"],"</w:instrText>
+      </w:r>
+      <w:r>
+        <w:rPr>
+          <w:lang w:val="en-US"/>
+        </w:rPr>
+        <w:instrText>uri</w:instrText>
+      </w:r>
+      <w:r>
+        <w:instrText>":["</w:instrText>
+      </w:r>
+      <w:r>
+        <w:rPr>
+          <w:lang w:val="en-US"/>
+        </w:rPr>
+        <w:instrText>http</w:instrText>
+      </w:r>
+      <w:r>
+        <w:instrText>://</w:instrText>
+      </w:r>
+      <w:r>
+        <w:rPr>
+          <w:lang w:val="en-US"/>
+        </w:rPr>
+        <w:instrText>zotero</w:instrText>
+      </w:r>
+      <w:r>
+        <w:instrText>.</w:instrText>
+      </w:r>
+      <w:r>
+        <w:rPr>
+          <w:lang w:val="en-US"/>
+        </w:rPr>
+        <w:instrText>org</w:instrText>
+      </w:r>
+      <w:r>
+        <w:instrText>/</w:instrText>
+      </w:r>
+      <w:r>
+        <w:rPr>
+          <w:lang w:val="en-US"/>
+        </w:rPr>
+        <w:instrText>users</w:instrText>
+      </w:r>
+      <w:r>
+        <w:instrText>/2698521/</w:instrText>
+      </w:r>
+      <w:r>
+        <w:rPr>
+          <w:lang w:val="en-US"/>
+        </w:rPr>
+        <w:instrText>items</w:instrText>
+      </w:r>
+      <w:r>
+        <w:instrText>/</w:instrText>
+      </w:r>
+      <w:r>
+        <w:rPr>
+          <w:lang w:val="en-US"/>
+        </w:rPr>
+        <w:instrText>SHPGP</w:instrText>
+      </w:r>
+      <w:r>
+        <w:instrText>9</w:instrText>
+      </w:r>
+      <w:r>
+        <w:rPr>
+          <w:lang w:val="en-US"/>
+        </w:rPr>
+        <w:instrText>MM</w:instrText>
+      </w:r>
+      <w:r>
+        <w:instrText>"],"</w:instrText>
+      </w:r>
+      <w:r>
+        <w:rPr>
+          <w:lang w:val="en-US"/>
+        </w:rPr>
+        <w:instrText>itemData</w:instrText>
+      </w:r>
+      <w:r>
+        <w:instrText>":{"</w:instrText>
+      </w:r>
+      <w:r>
+        <w:rPr>
+          <w:lang w:val="en-US"/>
+        </w:rPr>
+        <w:instrText>type</w:instrText>
+      </w:r>
+      <w:r>
+        <w:instrText>":"</w:instrText>
+      </w:r>
+      <w:r>
+        <w:rPr>
+          <w:lang w:val="en-US"/>
+        </w:rPr>
+        <w:instrText>article</w:instrText>
+      </w:r>
+      <w:r>
+        <w:instrText>-</w:instrText>
+      </w:r>
+      <w:r>
+        <w:rPr>
+          <w:lang w:val="en-US"/>
+        </w:rPr>
+        <w:instrText>journal</w:instrText>
+      </w:r>
+      <w:r>
+        <w:instrText>","</w:instrText>
+      </w:r>
+      <w:r>
+        <w:rPr>
+          <w:lang w:val="en-US"/>
+        </w:rPr>
+        <w:instrText>title</w:instrText>
+      </w:r>
+      <w:r>
+        <w:instrText>":"Обоснование критериев списания экскаваторов","</w:instrText>
+      </w:r>
+      <w:r>
+        <w:rPr>
+          <w:lang w:val="en-US"/>
+        </w:rPr>
+        <w:instrText>container</w:instrText>
+      </w:r>
+      <w:r>
+        <w:instrText>-</w:instrText>
+      </w:r>
+      <w:r>
+        <w:rPr>
+          <w:lang w:val="en-US"/>
+        </w:rPr>
+        <w:instrText>title</w:instrText>
+      </w:r>
+      <w:r>
+        <w:instrText>":"Вестник КузГТУ","</w:instrText>
+      </w:r>
+      <w:r>
+        <w:rPr>
+          <w:lang w:val="en-US"/>
+        </w:rPr>
+        <w:instrText>page</w:instrText>
+      </w:r>
+      <w:r>
+        <w:instrText>":"59–62","</w:instrText>
+      </w:r>
+      <w:r>
+        <w:rPr>
+          <w:lang w:val="en-US"/>
+        </w:rPr>
+        <w:instrText>issue</w:instrText>
+      </w:r>
+      <w:r>
+        <w:instrText>":"3","</w:instrText>
+      </w:r>
+      <w:r>
+        <w:rPr>
+          <w:lang w:val="en-US"/>
+        </w:rPr>
+        <w:instrText>source</w:instrText>
+      </w:r>
+      <w:r>
+        <w:instrText>":"</w:instrText>
+      </w:r>
+      <w:r>
+        <w:rPr>
+          <w:lang w:val="en-US"/>
+        </w:rPr>
+        <w:instrText>Google</w:instrText>
+      </w:r>
+      <w:r>
+        <w:instrText xml:space="preserve"> </w:instrText>
+      </w:r>
+      <w:r>
+        <w:rPr>
+          <w:lang w:val="en-US"/>
+        </w:rPr>
+        <w:instrText>Scholar</w:instrText>
+      </w:r>
+      <w:r>
+        <w:instrText>","</w:instrText>
+      </w:r>
+      <w:r>
+        <w:rPr>
+          <w:lang w:val="en-US"/>
+        </w:rPr>
+        <w:instrText>URL</w:instrText>
+      </w:r>
+      <w:r>
+        <w:instrText>":"</w:instrText>
+      </w:r>
+      <w:r>
+        <w:rPr>
+          <w:lang w:val="en-US"/>
+        </w:rPr>
+        <w:instrText>http</w:instrText>
+      </w:r>
+      <w:r>
+        <w:instrText>://</w:instrText>
+      </w:r>
+      <w:r>
+        <w:rPr>
+          <w:lang w:val="en-US"/>
+        </w:rPr>
+        <w:instrText>cyberleninka</w:instrText>
+      </w:r>
+      <w:r>
+        <w:instrText>.</w:instrText>
+      </w:r>
+      <w:r>
+        <w:rPr>
+          <w:lang w:val="en-US"/>
+        </w:rPr>
+        <w:instrText>ru</w:instrText>
+      </w:r>
+      <w:r>
+        <w:instrText>/</w:instrText>
+      </w:r>
+      <w:r>
+        <w:rPr>
+          <w:lang w:val="en-US"/>
+        </w:rPr>
+        <w:instrText>article</w:instrText>
+      </w:r>
+      <w:r>
+        <w:instrText>/</w:instrText>
+      </w:r>
+      <w:r>
+        <w:rPr>
+          <w:lang w:val="en-US"/>
+        </w:rPr>
+        <w:instrText>n</w:instrText>
+      </w:r>
+      <w:r>
+        <w:instrText>/</w:instrText>
+      </w:r>
+      <w:r>
+        <w:rPr>
+          <w:lang w:val="en-US"/>
+        </w:rPr>
+        <w:instrText>obosnovanie</w:instrText>
+      </w:r>
+      <w:r>
+        <w:instrText>-</w:instrText>
+      </w:r>
+      <w:r>
+        <w:rPr>
+          <w:lang w:val="en-US"/>
+        </w:rPr>
+        <w:instrText>kriteriev</w:instrText>
+      </w:r>
+      <w:r>
+        <w:instrText>-</w:instrText>
+      </w:r>
+      <w:r>
+        <w:rPr>
+          <w:lang w:val="en-US"/>
+        </w:rPr>
+        <w:instrText>spisaniya</w:instrText>
+      </w:r>
+      <w:r>
+        <w:instrText>-</w:instrText>
+      </w:r>
+      <w:r>
+        <w:rPr>
+          <w:lang w:val="en-US"/>
+        </w:rPr>
+        <w:instrText>ekskavatorov</w:instrText>
+      </w:r>
+      <w:r>
+        <w:instrText>.</w:instrText>
+      </w:r>
+      <w:r>
+        <w:rPr>
+          <w:lang w:val="en-US"/>
+        </w:rPr>
+        <w:instrText>pdf</w:instrText>
+      </w:r>
+      <w:r>
+        <w:instrText>","</w:instrText>
+      </w:r>
+      <w:r>
+        <w:rPr>
+          <w:lang w:val="en-US"/>
+        </w:rPr>
+        <w:instrText>language</w:instrText>
+      </w:r>
+      <w:r>
+        <w:instrText>":"</w:instrText>
+      </w:r>
+      <w:r>
+        <w:rPr>
+          <w:lang w:val="en-US"/>
+        </w:rPr>
+        <w:instrText>ru</w:instrText>
+      </w:r>
+      <w:r>
+        <w:instrText>","</w:instrText>
+      </w:r>
+      <w:r>
+        <w:rPr>
+          <w:lang w:val="en-US"/>
+        </w:rPr>
+        <w:instrText>author</w:instrText>
+      </w:r>
+      <w:r>
+        <w:instrText>":[{"</w:instrText>
+      </w:r>
+      <w:r>
+        <w:rPr>
+          <w:lang w:val="en-US"/>
+        </w:rPr>
+        <w:instrText>family</w:instrText>
+      </w:r>
+      <w:r>
+        <w:instrText>":"Паначев","</w:instrText>
+      </w:r>
+      <w:r>
+        <w:rPr>
+          <w:lang w:val="en-US"/>
+        </w:rPr>
+        <w:instrText>given</w:instrText>
+      </w:r>
+      <w:r>
+        <w:instrText>":"Иван Андреевич"},{"</w:instrText>
+      </w:r>
+      <w:r>
+        <w:rPr>
+          <w:lang w:val="en-US"/>
+        </w:rPr>
+        <w:instrText>family</w:instrText>
+      </w:r>
+      <w:r>
+        <w:instrText>":"Насонов","</w:instrText>
+      </w:r>
+      <w:r>
+        <w:rPr>
+          <w:lang w:val="en-US"/>
+        </w:rPr>
+        <w:instrText>given</w:instrText>
+      </w:r>
+      <w:r>
+        <w:instrText>":"Михаил Юрьевич"},{"</w:instrText>
+      </w:r>
+      <w:r>
+        <w:rPr>
+          <w:lang w:val="en-US"/>
+        </w:rPr>
+        <w:instrText>family</w:instrText>
+      </w:r>
+      <w:r>
+        <w:instrText>":"Антоно","</w:instrText>
+      </w:r>
+      <w:r>
+        <w:rPr>
+          <w:lang w:val="en-US"/>
+        </w:rPr>
+        <w:instrText>given</w:instrText>
+      </w:r>
+      <w:r>
+        <w:instrText>":"Кирилл Викторович"}],"</w:instrText>
+      </w:r>
+      <w:r>
+        <w:rPr>
+          <w:lang w:val="en-US"/>
+        </w:rPr>
+        <w:instrText>issued</w:instrText>
+      </w:r>
+      <w:r>
+        <w:instrText>":{"</w:instrText>
+      </w:r>
+      <w:r>
+        <w:rPr>
+          <w:lang w:val="en-US"/>
+        </w:rPr>
+        <w:instrText>raw</w:instrText>
+      </w:r>
+      <w:r>
+        <w:instrText>":"2004"},"</w:instrText>
+      </w:r>
+      <w:r>
+        <w:rPr>
+          <w:lang w:val="en-US"/>
+        </w:rPr>
+        <w:instrText>accessed</w:instrText>
+      </w:r>
+      <w:r>
+        <w:instrText>":{"</w:instrText>
+      </w:r>
+      <w:r>
+        <w:rPr>
+          <w:lang w:val="en-US"/>
+        </w:rPr>
+        <w:instrText>raw</w:instrText>
+      </w:r>
+      <w:r>
+        <w:instrText>":"2015-10-20</w:instrText>
+      </w:r>
+      <w:r>
+        <w:rPr>
+          <w:lang w:val="en-US"/>
+        </w:rPr>
+        <w:instrText>T</w:instrText>
+      </w:r>
+      <w:r>
+        <w:instrText>20:43:49</w:instrText>
+      </w:r>
+      <w:r>
+        <w:rPr>
+          <w:lang w:val="en-US"/>
+        </w:rPr>
+        <w:instrText>Z</w:instrText>
+      </w:r>
+      <w:r>
+        <w:instrText>"}}}],"</w:instrText>
+      </w:r>
+      <w:r>
+        <w:rPr>
+          <w:lang w:val="en-US"/>
+        </w:rPr>
+        <w:instrText>schema</w:instrText>
+      </w:r>
+      <w:r>
+        <w:instrText>":"</w:instrText>
+      </w:r>
+      <w:r>
+        <w:rPr>
+          <w:lang w:val="en-US"/>
+        </w:rPr>
+        <w:instrText>https</w:instrText>
+      </w:r>
+      <w:r>
+        <w:instrText>://</w:instrText>
+      </w:r>
+      <w:r>
+        <w:rPr>
+          <w:lang w:val="en-US"/>
+        </w:rPr>
+        <w:instrText>github</w:instrText>
+      </w:r>
+      <w:r>
+        <w:instrText>.</w:instrText>
+      </w:r>
+      <w:r>
+        <w:rPr>
+          <w:lang w:val="en-US"/>
+        </w:rPr>
+        <w:instrText>com</w:instrText>
+      </w:r>
+      <w:r>
+        <w:instrText>/</w:instrText>
+      </w:r>
+      <w:r>
+        <w:rPr>
+          <w:lang w:val="en-US"/>
+        </w:rPr>
+        <w:instrText>citation</w:instrText>
+      </w:r>
+      <w:r>
+        <w:instrText>-</w:instrText>
+      </w:r>
+      <w:r>
+        <w:rPr>
+          <w:lang w:val="en-US"/>
+        </w:rPr>
+        <w:instrText>style</w:instrText>
+      </w:r>
+      <w:r>
+        <w:instrText>-</w:instrText>
+      </w:r>
+      <w:r>
+        <w:rPr>
+          <w:lang w:val="en-US"/>
+        </w:rPr>
+        <w:instrText>language</w:instrText>
+      </w:r>
+      <w:r>
+        <w:instrText>/</w:instrText>
+      </w:r>
+      <w:r>
+        <w:rPr>
+          <w:lang w:val="en-US"/>
+        </w:rPr>
+        <w:instrText>schema</w:instrText>
+      </w:r>
+      <w:r>
+        <w:instrText>/</w:instrText>
+      </w:r>
+      <w:r>
+        <w:rPr>
+          <w:lang w:val="en-US"/>
+        </w:rPr>
+        <w:instrText>raw</w:instrText>
+      </w:r>
+      <w:r>
+        <w:instrText>/</w:instrText>
+      </w:r>
+      <w:r>
+        <w:rPr>
+          <w:lang w:val="en-US"/>
+        </w:rPr>
+        <w:instrText>master</w:instrText>
+      </w:r>
+      <w:r>
+        <w:instrText>/</w:instrText>
+      </w:r>
+      <w:r>
+        <w:rPr>
+          <w:lang w:val="en-US"/>
+        </w:rPr>
+        <w:instrText>csl</w:instrText>
+      </w:r>
+      <w:r>
+        <w:instrText>-</w:instrText>
+      </w:r>
+      <w:r>
+        <w:rPr>
+          <w:lang w:val="en-US"/>
+        </w:rPr>
+        <w:instrText>citation</w:instrText>
+      </w:r>
+      <w:r>
+        <w:instrText>.</w:instrText>
+      </w:r>
+      <w:r>
+        <w:rPr>
+          <w:lang w:val="en-US"/>
+        </w:rPr>
+        <w:instrText>json</w:instrText>
+      </w:r>
+      <w:r>
+        <w:instrText xml:space="preserve">"} </w:instrText>
+      </w:r>
+      <w:r>
+        <w:rPr>
+          <w:lang w:val="en-US"/>
+        </w:rPr>
+        <w:fldChar w:fldCharType="separate"/>
+      </w:r>
+      <w:r>
+        <w:rPr>
+          <w:rFonts w:ascii="Calibri" w:hAnsi="Calibri"/>
+        </w:rPr>
+        <w:t>[4]</w:t>
+      </w:r>
+      <w:r>
+        <w:rPr>
+          <w:lang w:val="en-US"/>
+        </w:rPr>
+        <w:fldChar w:fldCharType="end"/>
+      </w:r>
+      <w:r>
+        <w:t>.</w:t>
+      </w:r>
+    </w:p>
+    <w:p>
+      <w:pPr>
+        <w:pStyle w:val="TheCitation"/>
+        <w:ind w:left="851"/>
+      </w:pPr>
+      <w:r>
+        <w:t xml:space="preserve">Ссылка на ещё 3 источника </w:t>
+      </w:r>
+      <w:r>
+        <w:fldChar w:fldCharType="begin"/>
+      </w:r>
+      <w:r>
+        <w:instrText xml:space="preserve"> ADDIN ZOTERO_ITEM CSL_CITATION {"citationID":"BkBtpwP3","properties":{"formattedCitation":"{\\rtf [1\\uc0\\u8211{}3,5]}","plainCitation":"[1–3,5]","suppress-trailing-punctuation":false},"citationItems":[{"id":35,"uris":["http://zotero.org/users/2698521/items/NH839J25"],"uri":["http://zotero.org/users/2698521/items/NH839J25"],"itemData":{"type":"article-journal","title":"Thermodynamic properties of water molecules at a protein–protein interaction surface","container-title":"Journal of chemical theory and computation","page":"3514–3522","volume":"7","issue":"11","source":"Google Scholar","URL":"http://pubs.acs.org/doi/abs/10.1021/ct200465z","author":[{"family":"Huggins","given":"David J."},{"family":"Marsh","given":"May"},{"family":"Payne","given":"Mike C."}],"issued":{"raw":"2011"},"accessed":{"raw":"2015-10-18T20:31:06Z"}},"label":"page"},{"id":33,"uris":["http://zotero.org/users/2698521/items/AKUPCNQK"],"uri":["http://zotero.org/users/2698521/items/AKUPCNQK"],"itemData":{"type":"book","title":"Общий курс физики. Т. 4 Оптика","source":"Google Scholar","URL":"http://ir.nmu.org.ua/handle/123456789/33745","author":[{"family":"Сивухин","given":"Д. В."}],"issued":{"raw":"1979"},"accessed":{"raw":"2015-10-18T20:25:45Z"}},"label":"page"},{"id":26,"uris":["http://zotero.org/users/2698521/items/7Q3W47S7"],"uri":["http://zotero.org/users/2698521/items/7Q3W47S7"],"itemData":{"type":"article-journal","title":"Transport in sandstone: a study based on three dimensional microtomography","container-title":"Geophysical Research Letters","page":"705–708","volume":"23","issue":"7","source":"Google Scholar","URL":"http://onlinelibrary.wiley.com/doi/10.1029/96GL00776/full","shortTitle":"Transport in sandstone","language":"en-us","author":[{"family":"Auzerais","given":"F. M."},{"family":"Dunsmuir","given":"J."},{"family":"Ferreol","given":"B. B."},{"family":"Martys","given":"N."},{"family":"Olson","given":"J."},{"family":"Ramakrishnan","given":"T. S."},{"family":"Rothman","given":"D. H."},{"family":"Schwartz","given":"L. M."}],"issued":{"raw":"1996"},"accessed":{"raw":"2015-10-18T18:40:33Z"}},"label":"page"},{"id":38,"uris":["http://zotero.org/users/2698521/items/7SMRD5RK"],"uri":["http://zotero.org/users/2698521/items/7SMRD5RK"],"itemData":{"type":"book","title":"Photon correlation and light beating spectroscopy","publisher-place":"New York: Plenum","volume":"3","number-of-pages":"111","event-place":"New York: Plenum","archive-place":"New York: Plenum","editor":[{"family":"Cummins","given":"H. Z."}],"author":[{"family":"Pike","given":"E. R."}],"issued":{"raw":"1974"}},"label":"page"}],"schema":"https://github.com/citation-style-language/schema/raw/master/csl-citation.json"} </w:instrText>
+      </w:r>
+      <w:r>
+        <w:fldChar w:fldCharType="separate"/>
+      </w:r>
+      <w:r>
+        <w:rPr>
+          <w:rFonts w:ascii="Calibri" w:hAnsi="Calibri" w:cs="Times New Roman"/>
+          <w:szCs w:val="24"/>
+        </w:rPr>
+        <w:t>[1–3,5]</w:t>
+      </w:r>
+      <w:r>
+        <w:fldChar w:fldCharType="end"/>
+      </w:r>
+      <w:r>
+        <w:t>.</w:t>
+      </w:r>
+    </w:p>
+    <w:p>
+      <w:pPr>
+        <w:pStyle w:val="TheCitation"/>
+      </w:pPr>
+    </w:p>
+    <w:p>
+      <w:pPr>
+        <w:pStyle w:val="Heading3"/>
+      </w:pPr>
+      <w:r>
+        <w:t>Как должна выглядеть ссылка в библиографии:</w:t>
+      </w:r>
+    </w:p>
+    <w:p>
+      <w:pPr>
+        <w:pStyle w:val="TheCitation"/>
+      </w:pPr>
+      <w:r>
+        <w:rPr>
+          <w:lang w:val="en-US"/>
+        </w:rPr>
+        <w:t>1.</w:t>
+      </w:r>
+      <w:r>
+        <w:rPr>
+          <w:lang w:val="en-US"/>
+        </w:rPr>
+        <w:tab/>
+      </w:r>
+      <w:r>
+        <w:rPr>
+          <w:lang w:val="en-US"/>
+        </w:rPr>
+        <w:t xml:space="preserve">Huggins D.J., Marsh M., Payne M.C. Thermodynamic properties of water molecules at a protein–protein interaction surface // Journal of chemical theory and computation. </w:t>
+      </w:r>
+      <w:r>
+        <w:t xml:space="preserve">2011. </w:t>
+      </w:r>
+      <w:proofErr w:type="spellStart"/>
+      <w:r>
+        <w:t>Vol</w:t>
+      </w:r>
+      <w:proofErr w:type="spellEnd"/>
+      <w:r>
+        <w:t>. 7, № 11. P. 3514–3522.</w:t>
+      </w:r>
+    </w:p>
+    <w:p>
+      <w:pPr>
+        <w:pStyle w:val="TheCitation"/>
+      </w:pPr>
+      <w:r>
+        <w:t>2.</w:t>
+      </w:r>
+      <w:r>
+        <w:tab/>
+        <w:t>Сивухин Д.В. Общий курс физики. Т. 4 Оптика. 1979.</w:t>
+      </w:r>
+    </w:p>
+    <w:p>
+      <w:pPr>
+        <w:pStyle w:val="TheCitation"/>
+      </w:pPr>
+      <w:r>
+        <w:t>3.</w:t>
+      </w:r>
+      <w:r>
+        <w:tab/>
+      </w:r>
+      <w:proofErr w:type="spellStart"/>
+      <w:r>
+        <w:t>Pike</w:t>
+      </w:r>
+      <w:proofErr w:type="spellEnd"/>
+      <w:r>
+        <w:t xml:space="preserve"> E.R. </w:t>
+      </w:r>
+      <w:proofErr w:type="spellStart"/>
+      <w:r>
+        <w:t>Photon</w:t>
+      </w:r>
+      <w:proofErr w:type="spellEnd"/>
+      <w:r>
+        <w:t xml:space="preserve"> </w:t>
+      </w:r>
+      <w:proofErr w:type="spellStart"/>
+      <w:r>
+        <w:t>correlation</w:t>
+      </w:r>
+      <w:proofErr w:type="spellEnd"/>
+      <w:r>
+        <w:t xml:space="preserve"> </w:t>
+      </w:r>
+      <w:proofErr w:type="spellStart"/>
+      <w:r>
+        <w:t>and</w:t>
+      </w:r>
+      <w:proofErr w:type="spellEnd"/>
+      <w:r>
+        <w:t xml:space="preserve"> </w:t>
+      </w:r>
+      <w:proofErr w:type="spellStart"/>
+      <w:r>
+        <w:t>light</w:t>
+      </w:r>
+      <w:proofErr w:type="spellEnd"/>
+      <w:r>
+        <w:t xml:space="preserve"> </w:t>
+      </w:r>
+      <w:proofErr w:type="spellStart"/>
+      <w:r>
+        <w:t>beating</w:t>
+      </w:r>
+      <w:proofErr w:type="spellEnd"/>
+      <w:r>
+        <w:t xml:space="preserve"> </w:t>
+      </w:r>
+      <w:proofErr w:type="spellStart"/>
+      <w:r>
+        <w:t>spectroscopy</w:t>
+      </w:r>
+      <w:proofErr w:type="spellEnd"/>
+      <w:r>
+        <w:t xml:space="preserve"> / </w:t>
+      </w:r>
+      <w:proofErr w:type="spellStart"/>
+      <w:r>
+        <w:t>ed</w:t>
+      </w:r>
+      <w:proofErr w:type="spellEnd"/>
+      <w:r>
+        <w:t xml:space="preserve">. </w:t>
+      </w:r>
+      <w:proofErr w:type="spellStart"/>
+      <w:r>
+        <w:t>by</w:t>
+      </w:r>
+      <w:proofErr w:type="spellEnd"/>
+      <w:r>
+        <w:t xml:space="preserve"> </w:t>
+      </w:r>
+      <w:proofErr w:type="spellStart"/>
+      <w:r>
+        <w:t>Cummins</w:t>
+      </w:r>
+      <w:proofErr w:type="spellEnd"/>
+      <w:r>
+        <w:t xml:space="preserve"> H.Z. </w:t>
+      </w:r>
+      <w:proofErr w:type="spellStart"/>
+      <w:r>
+        <w:t>New</w:t>
+      </w:r>
+      <w:proofErr w:type="spellEnd"/>
+      <w:r>
+        <w:t xml:space="preserve"> </w:t>
+      </w:r>
+      <w:proofErr w:type="spellStart"/>
+      <w:r>
+        <w:t>York</w:t>
+      </w:r>
+      <w:proofErr w:type="spellEnd"/>
+      <w:r>
+        <w:t xml:space="preserve">: </w:t>
+      </w:r>
+      <w:proofErr w:type="spellStart"/>
+      <w:r>
+        <w:t>Plenum</w:t>
+      </w:r>
+      <w:proofErr w:type="spellEnd"/>
+      <w:r>
+        <w:t xml:space="preserve">, 1974. </w:t>
+      </w:r>
+      <w:proofErr w:type="spellStart"/>
+      <w:r>
+        <w:t>Vol</w:t>
+      </w:r>
+      <w:proofErr w:type="spellEnd"/>
+      <w:r>
+        <w:t>. 3. 111 p.</w:t>
+      </w:r>
+    </w:p>
+    <w:p>
+      <w:pPr>
+        <w:pStyle w:val="TheCitation"/>
+      </w:pPr>
+      <w:r>
+        <w:t>4.</w:t>
+      </w:r>
+      <w:r>
+        <w:tab/>
+      </w:r>
+      <w:proofErr w:type="spellStart"/>
+      <w:r>
+        <w:t>Паначев</w:t>
+      </w:r>
+      <w:proofErr w:type="spellEnd"/>
+      <w:r>
+        <w:t xml:space="preserve"> И.А., Насонов М.Ю., </w:t>
+      </w:r>
+      <w:proofErr w:type="spellStart"/>
+      <w:r>
+        <w:t>Антоно</w:t>
+      </w:r>
+      <w:proofErr w:type="spellEnd"/>
+      <w:r>
+        <w:t xml:space="preserve"> К.В. Обоснование критериев списания экскаваторов // Вестник </w:t>
+      </w:r>
+      <w:proofErr w:type="spellStart"/>
+      <w:r>
+        <w:t>КузГТУ</w:t>
+      </w:r>
+      <w:proofErr w:type="spellEnd"/>
+      <w:r>
+        <w:t>. 2004. № 3. С. 59–62.</w:t>
+      </w:r>
+    </w:p>
+    <w:p>
+      <w:pPr>
+        <w:pStyle w:val="TheCitation"/>
+        <w:rPr>
+          <w:lang w:val="en-US"/>
+        </w:rPr>
+      </w:pPr>
+      <w:r>
+        <w:t>5.</w:t>
+      </w:r>
+      <w:r>
+        <w:tab/>
+        <w:t xml:space="preserve">Auzerais F.M. </w:t>
+      </w:r>
+      <w:proofErr w:type="spellStart"/>
+      <w:r>
+        <w:t>et</w:t>
+      </w:r>
+      <w:proofErr w:type="spellEnd"/>
+      <w:r>
+        <w:t xml:space="preserve"> </w:t>
+      </w:r>
+      <w:proofErr w:type="spellStart"/>
+      <w:r>
+        <w:t>al</w:t>
+      </w:r>
+      <w:proofErr w:type="spellEnd"/>
+      <w:r>
+        <w:t xml:space="preserve">. </w:t>
+      </w:r>
+      <w:proofErr w:type="spellStart"/>
+      <w:r>
+        <w:t>Transport</w:t>
+      </w:r>
+      <w:proofErr w:type="spellEnd"/>
+      <w:r>
+        <w:t xml:space="preserve"> </w:t>
+      </w:r>
+      <w:proofErr w:type="spellStart"/>
+      <w:r>
+        <w:t>in</w:t>
+      </w:r>
+      <w:proofErr w:type="spellEnd"/>
+      <w:r>
+        <w:t xml:space="preserve"> </w:t>
+      </w:r>
+      <w:proofErr w:type="spellStart"/>
+      <w:r>
+        <w:t>sandstone</w:t>
+      </w:r>
+      <w:proofErr w:type="spellEnd"/>
+      <w:r>
+        <w:t xml:space="preserve">: a </w:t>
+      </w:r>
+      <w:proofErr w:type="spellStart"/>
+      <w:r>
+        <w:t>study</w:t>
+      </w:r>
+      <w:proofErr w:type="spellEnd"/>
+      <w:r>
+        <w:t xml:space="preserve"> </w:t>
+      </w:r>
+      <w:proofErr w:type="spellStart"/>
+      <w:r>
+        <w:t>based</w:t>
+      </w:r>
+      <w:proofErr w:type="spellEnd"/>
+      <w:r>
+        <w:t xml:space="preserve"> </w:t>
+      </w:r>
+      <w:proofErr w:type="spellStart"/>
+      <w:r>
+        <w:t>on</w:t>
+      </w:r>
+      <w:proofErr w:type="spellEnd"/>
+      <w:r>
+        <w:t xml:space="preserve"> </w:t>
+      </w:r>
+      <w:proofErr w:type="spellStart"/>
+      <w:r>
+        <w:t>three</w:t>
+      </w:r>
+      <w:proofErr w:type="spellEnd"/>
+      <w:r>
+        <w:t xml:space="preserve"> </w:t>
+      </w:r>
+      <w:proofErr w:type="spellStart"/>
+      <w:r>
+        <w:t>dimensional</w:t>
+      </w:r>
+      <w:proofErr w:type="spellEnd"/>
+      <w:r>
+        <w:t xml:space="preserve"> microtomography // </w:t>
+      </w:r>
+      <w:proofErr w:type="spellStart"/>
+      <w:r>
+        <w:t>Geophysical</w:t>
+      </w:r>
+      <w:proofErr w:type="spellEnd"/>
+      <w:r>
+        <w:t xml:space="preserve"> </w:t>
+      </w:r>
+      <w:proofErr w:type="spellStart"/>
+      <w:r>
+        <w:t>Research</w:t>
+      </w:r>
+      <w:proofErr w:type="spellEnd"/>
+      <w:r>
+        <w:t xml:space="preserve"> </w:t>
+      </w:r>
+      <w:proofErr w:type="spellStart"/>
+      <w:r>
+        <w:t>Letters</w:t>
+      </w:r>
+      <w:proofErr w:type="spellEnd"/>
+      <w:r>
+        <w:t xml:space="preserve">. </w:t>
+      </w:r>
+      <w:r>
+        <w:rPr>
+          <w:lang w:val="en-US"/>
+        </w:rPr>
+        <w:t>1996. Vol. 23, № 7. P. 705–708.</w:t>
+      </w:r>
+    </w:p>
+    <w:p>
+      <w:pPr>
+        <w:pStyle w:val="Heading1"/>
+        <w:rPr>
+          <w:b/>
+        </w:rPr>
+      </w:pPr>
+      <w:r>
+        <w:rPr>
+          <w:lang w:val="ru-RU"/>
+        </w:rPr>
+        <w:t>Автоматически</w:t>
+      </w:r>
+      <w:r>
+        <w:t xml:space="preserve"> </w:t>
+      </w:r>
+      <w:r>
+        <w:rPr>
+          <w:lang w:val="ru-RU"/>
+        </w:rPr>
+        <w:t>сгенерированная</w:t>
+      </w:r>
+      <w:r>
+        <w:t xml:space="preserve"> </w:t>
+      </w:r>
+      <w:r>
+        <w:rPr>
+          <w:lang w:val="ru-RU"/>
+        </w:rPr>
+        <w:t>библиография</w:t>
+      </w:r>
+      <w:r>
+        <w:t xml:space="preserve"> (</w:t>
+      </w:r>
+      <w:r>
+        <w:rPr>
+          <w:lang w:val="ru-RU"/>
+        </w:rPr>
+        <w:t>как</w:t>
+      </w:r>
+      <w:r>
+        <w:t xml:space="preserve"> </w:t>
+      </w:r>
+      <w:r>
+        <w:rPr>
+          <w:lang w:val="ru-RU"/>
+        </w:rPr>
+        <w:t>получается</w:t>
+      </w:r>
+      <w:r>
+        <w:t>):</w:t>
+      </w:r>
+    </w:p>
+    <w:p>
+      <w:pPr>
         <w:pStyle w:val="Bibliography"/>
         <w:rPr>
           <w:rFonts w:ascii="Calibri" w:hAnsi="Calibri"/>
@@ -108,123 +1510,93 @@
       </w:pPr>
       <w:r>
         <w:rPr>
+          <w:lang w:val="ru-RU"/>
+        </w:rPr>
+        <w:fldChar w:fldCharType="begin"/>
+      </w:r>
+      <w:r>
+        <w:instrText xml:space="preserve"> ADDIN ZOTERO_BIBL {"custom":[]} CSL_BIBLIOGRAPHY </w:instrText>
+      </w:r>
+      <w:r>
+        <w:rPr>
+          <w:lang w:val="ru-RU"/>
+        </w:rPr>
+        <w:fldChar w:fldCharType="separate"/>
+      </w:r>
+      <w:r>
+        <w:rPr>
+          <w:rFonts w:ascii="Calibri" w:hAnsi="Calibri"/>
+        </w:rPr>
+        <w:t>1.</w:t>
+      </w:r>
+      <w:r>
+        <w:rPr>
+          <w:rFonts w:ascii="Calibri" w:hAnsi="Calibri"/>
+        </w:rPr>
+        <w:tab/>
+        <w:t xml:space="preserve">Huggins D.J., Marsh M., Payne M.C. Thermodynamic properties of water molecules at a protein–protein interaction surface // Journal of chemical theory and computation. </w:t>
+      </w:r>
+      <w:r>
+        <w:rPr>
           <w:rFonts w:ascii="Calibri" w:hAnsi="Calibri"/>
           <w:lang w:val="ru-RU"/>
         </w:rPr>
-        <w:t>Сивухин Д.В. Общий курс физики. Т. 4 Оптика. 1979.</w:t>
+        <w:t xml:space="preserve">2011. </w:t>
+      </w:r>
+      <w:r>
+        <w:rPr>
+          <w:rFonts w:ascii="Calibri" w:hAnsi="Calibri"/>
+        </w:rPr>
+        <w:t>Vol</w:t>
       </w:r>
       <w:r>
         <w:rPr>
           <w:rFonts w:ascii="Calibri" w:hAnsi="Calibri"/>
           <w:lang w:val="ru-RU"/>
         </w:rPr>
-        <w:t xml:space="preserve"> </w:t>
-      </w:r>
-      <w:r>
-        <w:rPr>
-          <w:lang w:val="ru-RU"/>
-        </w:rPr>
-        <w:fldChar w:fldCharType="begin"/>
-      </w:r>
-      <w:r>
-        <w:rPr>
-          <w:lang w:val="ru-RU"/>
-        </w:rPr>
-        <w:instrText xml:space="preserve"> ADDIN ZOTERO_ITEM CSL_CITATION {"citationID":"201h1u6ttm","properties":{"formattedCitation":"[1]","plainCitation":"[1]","suppress-trailing-punctuation":false},"citationItems":[{"id":33,"uris":["http://zotero.org/users/2698521/items/AKUPCNQK"],"uri":["http://zotero.org/users/2698521/items/AKUPCNQK"],"itemData":{"type":"article-journal","title":"Общий курс физики. Т. 4 Оптика","source":"Google Scholar","URL":"http://ir.nmu.org.ua/handle/123456789/33745","author":[{"family":"Сивухин","given":"Д. В."}],"issued":{"raw":"1979"},"accessed":{"raw":"2015-10-18T20:25:45Z"}}}],"schema":"https://github.com/citation-style-language/schema/raw/master/csl-citation.json"} </w:instrText>
-      </w:r>
-      <w:r>
-        <w:rPr>
-          <w:lang w:val="ru-RU"/>
-        </w:rPr>
-        <w:fldChar w:fldCharType="separate"/>
+        <w:t xml:space="preserve">. 7, № 11. </w:t>
+      </w:r>
+      <w:r>
+        <w:rPr>
+          <w:rFonts w:ascii="Calibri" w:hAnsi="Calibri"/>
+        </w:rPr>
+        <w:t>P</w:t>
       </w:r>
       <w:r>
         <w:rPr>
           <w:rFonts w:ascii="Calibri" w:hAnsi="Calibri"/>
           <w:lang w:val="ru-RU"/>
         </w:rPr>
-        <w:t>[1]</w:t>
-      </w:r>
-      <w:r>
-        <w:rPr>
-          <w:lang w:val="ru-RU"/>
-        </w:rPr>
-        <w:fldChar w:fldCharType="end"/>
+        <w:t>. 3514–3522.</w:t>
       </w:r>
     </w:p>
     <w:p>
       <w:pPr>
-        <w:tabs>
-          <w:tab w:val="left" w:pos="264"/>
-        </w:tabs>
-      </w:pPr>
-      <w:r>
-        <w:t xml:space="preserve">Photon Correlation and Light Beating Spectroscopy / ed. by H.Z. </w:t>
-      </w:r>
-      <w:proofErr w:type="spellStart"/>
-      <w:r>
-        <w:t>Cummins</w:t>
-      </w:r>
-      <w:proofErr w:type="gramStart"/>
-      <w:r>
-        <w:t>,E.R</w:t>
-      </w:r>
-      <w:proofErr w:type="spellEnd"/>
-      <w:proofErr w:type="gramEnd"/>
-      <w:r>
-        <w:t xml:space="preserve">. Pike. – New York: Plenum, 1974. – 111 </w:t>
-      </w:r>
-      <w:r>
-        <w:t>p</w:t>
-      </w:r>
-      <w:r>
-        <w:t xml:space="preserve">. </w:t>
-      </w:r>
-      <w:r>
-        <w:fldChar w:fldCharType="begin"/>
-      </w:r>
-      <w:r>
-        <w:instrText xml:space="preserve"> ADDIN ZOTERO_ITEM CSL_CITATION {"citationID":"935sfhvvi","properties":{"formattedCitation":"[2]","plainCitation":"[2]"},"citationItems":[{"id":38,"uris":["http://zotero.org/users/2698521/items/7SMRD5RK"],"uri":["http://zotero.org/users/2698521/items/7SMRD5RK"],"itemData":{"type":"book","title":"Photon correlation and light beating spectroscopy","publisher-place":"New York: Plenum","volume":"3","number-of-pages":"111","event-place":"New York: Plenum","archive-place":"New York: Plenum","editor":[{"family":"Cummins","given":"H. Z."}],"author":[{"family":"Pike","given":"E. R."}],"issued":{"raw":"1974"}}}],"schema":"https://github.com/citation-style-language/schema/raw/master/csl-citation.json"} </w:instrText>
-      </w:r>
-      <w:r>
-        <w:fldChar w:fldCharType="separate"/>
-      </w:r>
-      <w:r>
+        <w:pStyle w:val="Bibliography"/>
         <w:rPr>
           <w:rFonts w:ascii="Calibri" w:hAnsi="Calibri"/>
         </w:rPr>
-        <w:t>[2]</w:t>
-      </w:r>
-      <w:r>
-        <w:fldChar w:fldCharType="end"/>
-      </w:r>
-    </w:p>
-    <w:p/>
-    <w:p>
-      <w:pPr>
-        <w:pStyle w:val="Heading1"/>
-        <w:rPr>
-          <w:b/>
+      </w:pPr>
+      <w:r>
+        <w:rPr>
+          <w:rFonts w:ascii="Calibri" w:hAnsi="Calibri"/>
           <w:lang w:val="ru-RU"/>
         </w:rPr>
-      </w:pPr>
-      <w:r>
-        <w:rPr>
+        <w:t>2.</w:t>
+      </w:r>
+      <w:r>
+        <w:rPr>
+          <w:rFonts w:ascii="Calibri" w:hAnsi="Calibri"/>
           <w:lang w:val="ru-RU"/>
         </w:rPr>
-        <w:t xml:space="preserve">Автоматически сгенерированная библиография </w:t>
-      </w:r>
-      <w:r>
-        <w:rPr>
-          <w:lang w:val="ru-RU"/>
-        </w:rPr>
-        <w:t>(</w:t>
-      </w:r>
-      <w:r>
-        <w:rPr>
-          <w:lang w:val="ru-RU"/>
-        </w:rPr>
-        <w:t>как получается):</w:t>
+        <w:tab/>
+        <w:t xml:space="preserve">Сивухин Д.В. Общий курс физики. Т. 4 Оптика. </w:t>
+      </w:r>
+      <w:r>
+        <w:rPr>
+          <w:rFonts w:ascii="Calibri" w:hAnsi="Calibri"/>
+        </w:rPr>
+        <w:t>1979.</w:t>
       </w:r>
     </w:p>
     <w:p>
@@ -232,54 +1604,41 @@
         <w:pStyle w:val="Bibliography"/>
         <w:rPr>
           <w:rFonts w:ascii="Calibri" w:hAnsi="Calibri"/>
-        </w:rPr>
-      </w:pPr>
-      <w:r>
-        <w:rPr>
           <w:lang w:val="ru-RU"/>
         </w:rPr>
-        <w:fldChar w:fldCharType="begin"/>
-      </w:r>
-      <w:r>
-        <w:rPr>
-          <w:lang w:val="ru-RU"/>
-        </w:rPr>
-        <w:instrText xml:space="preserve"> ADDIN ZOTERO_BIBL {"custom":[]} CSL_BIBLIOGRAPHY </w:instrText>
-      </w:r>
-      <w:r>
-        <w:rPr>
-          <w:lang w:val="ru-RU"/>
-        </w:rPr>
-        <w:fldChar w:fldCharType="separate"/>
+      </w:pPr>
+      <w:r>
+        <w:rPr>
+          <w:rFonts w:ascii="Calibri" w:hAnsi="Calibri"/>
+        </w:rPr>
+        <w:t>3.</w:t>
+      </w:r>
+      <w:r>
+        <w:rPr>
+          <w:rFonts w:ascii="Calibri" w:hAnsi="Calibri"/>
+        </w:rPr>
+        <w:tab/>
+        <w:t>Pike E.R. Photon correlation and light beating spectroscopy / ed. by Cummins H.Z. New York: Plenum, 1974. Vol</w:t>
       </w:r>
       <w:r>
         <w:rPr>
           <w:rFonts w:ascii="Calibri" w:hAnsi="Calibri"/>
           <w:lang w:val="ru-RU"/>
         </w:rPr>
-        <w:t>1.</w:t>
+        <w:t xml:space="preserve">. 3. 111 </w:t>
+      </w:r>
+      <w:r>
+        <w:rPr>
+          <w:rFonts w:ascii="Calibri" w:hAnsi="Calibri"/>
+        </w:rPr>
+        <w:t>p</w:t>
       </w:r>
       <w:r>
         <w:rPr>
           <w:rFonts w:ascii="Calibri" w:hAnsi="Calibri"/>
           <w:lang w:val="ru-RU"/>
         </w:rPr>
-        <w:tab/>
-        <w:t xml:space="preserve">Сивухин Д.В. Общий курс физики. </w:t>
-      </w:r>
-      <w:r>
-        <w:rPr>
-          <w:rFonts w:ascii="Calibri" w:hAnsi="Calibri"/>
-        </w:rPr>
-        <w:t>Т. 4 Оптика</w:t>
-      </w:r>
-      <w:bookmarkStart w:id="0" w:name="_GoBack"/>
-      <w:bookmarkEnd w:id="0"/>
-      <w:r>
-        <w:rPr>
-          <w:rFonts w:ascii="Calibri" w:hAnsi="Calibri"/>
-        </w:rPr>
-        <w:t>. 1979.</w:t>
+        <w:t>.</w:t>
       </w:r>
     </w:p>
     <w:p>
@@ -292,42 +1651,44 @@
       <w:r>
         <w:rPr>
           <w:rFonts w:ascii="Calibri" w:hAnsi="Calibri"/>
-        </w:rPr>
-        <w:t>2.</w:t>
+          <w:lang w:val="ru-RU"/>
+        </w:rPr>
+        <w:t>4.</w:t>
       </w:r>
       <w:r>
         <w:rPr>
           <w:rFonts w:ascii="Calibri" w:hAnsi="Calibri"/>
+          <w:lang w:val="ru-RU"/>
         </w:rPr>
         <w:tab/>
-        <w:t xml:space="preserve">Pike E.R. Photon correlation and light beating spectroscopy / ed. by Cummins H.Z. New York: Plenum, 1974. Vol. 3. </w:t>
-      </w:r>
-      <w:proofErr w:type="gramStart"/>
+        <w:t xml:space="preserve">Паначев И.А., Насонов М.Ю., Антоно К.В. Обоснование критериев списания экскаваторов // Вестник КузГТУ. </w:t>
+      </w:r>
       <w:r>
         <w:rPr>
           <w:rFonts w:ascii="Calibri" w:hAnsi="Calibri"/>
         </w:rPr>
-        <w:t>111</w:t>
-      </w:r>
-      <w:proofErr w:type="gramEnd"/>
-      <w:r>
-        <w:rPr>
-          <w:rFonts w:ascii="Calibri" w:hAnsi="Calibri"/>
-        </w:rPr>
-        <w:t xml:space="preserve"> p.</w:t>
+        <w:t>2004. № 3. С. 59–62.</w:t>
       </w:r>
     </w:p>
     <w:p>
       <w:pPr>
-        <w:rPr>
-          <w:lang w:val="ru-RU"/>
-        </w:rPr>
-      </w:pPr>
-      <w:r>
-        <w:rPr>
-          <w:lang w:val="ru-RU"/>
-        </w:rPr>
-        <w:fldChar w:fldCharType="end"/>
+        <w:pStyle w:val="Bibliography"/>
+        <w:rPr>
+          <w:rFonts w:ascii="Calibri" w:hAnsi="Calibri"/>
+        </w:rPr>
+      </w:pPr>
+      <w:r>
+        <w:rPr>
+          <w:rFonts w:ascii="Calibri" w:hAnsi="Calibri"/>
+        </w:rPr>
+        <w:t>5.</w:t>
+      </w:r>
+      <w:r>
+        <w:rPr>
+          <w:rFonts w:ascii="Calibri" w:hAnsi="Calibri"/>
+        </w:rPr>
+        <w:tab/>
+        <w:t>Auzerais F.M. et al. Transport in sandstone: a study based on three dimensional microtomography // Geophysical Research Letters. 1996. Vol. 23, № 7. P. 705–708.</w:t>
       </w:r>
     </w:p>
     <w:p>
@@ -336,6 +1697,12 @@
           <w:lang w:val="ru-RU"/>
         </w:rPr>
       </w:pPr>
+      <w:r>
+        <w:rPr>
+          <w:lang w:val="ru-RU"/>
+        </w:rPr>
+        <w:fldChar w:fldCharType="end"/>
+      </w:r>
     </w:p>
     <w:sectPr>
       <w:pgSz w:w="12240" w:h="15840"/>
@@ -345,6 +1712,251 @@
     </w:sectPr>
   </w:body>
 </w:document>
+</file>
+
+<file path=word/numbering.xml><?xml version="1.0" encoding="utf-8"?>
+<w:numbering xmlns:wpc="http://schemas.microsoft.com/office/word/2010/wordprocessingCanvas" xmlns:mc="http://schemas.openxmlformats.org/markup-compatibility/2006" xmlns:o="urn:schemas-microsoft-com:office:office" xmlns:r="http://schemas.openxmlformats.org/officeDocument/2006/relationships" xmlns:m="http://schemas.openxmlformats.org/officeDocument/2006/math" xmlns:v="urn:schemas-microsoft-com:vml" xmlns:wp14="http://schemas.microsoft.com/office/word/2010/wordprocessingDrawing" xmlns:wp="http://schemas.openxmlformats.org/drawingml/2006/wordprocessingDrawing" xmlns:w10="urn:schemas-microsoft-com:office:word" xmlns:w="http://schemas.openxmlformats.org/wordprocessingml/2006/main" xmlns:w14="http://schemas.microsoft.com/office/word/2010/wordml" xmlns:w15="http://schemas.microsoft.com/office/word/2012/wordml" xmlns:wpg="http://schemas.microsoft.com/office/word/2010/wordprocessingGroup" xmlns:wpi="http://schemas.microsoft.com/office/word/2010/wordprocessingInk" xmlns:wne="http://schemas.microsoft.com/office/word/2006/wordml" xmlns:wps="http://schemas.microsoft.com/office/word/2010/wordprocessingShape" mc:Ignorable="w14 w15 wp14">
+  <w:abstractNum w:abstractNumId="0" w15:restartNumberingAfterBreak="0">
+    <w:nsid w:val="208A1486"/>
+    <w:multiLevelType w:val="multilevel"/>
+    <w:tmpl w:val="E528C628"/>
+    <w:lvl w:ilvl="0">
+      <w:start w:val="1"/>
+      <w:numFmt w:val="decimal"/>
+      <w:pStyle w:val="Heading2"/>
+      <w:lvlText w:val="%1)"/>
+      <w:lvlJc w:val="left"/>
+      <w:pPr>
+        <w:ind w:left="720" w:hanging="360"/>
+      </w:pPr>
+      <w:rPr>
+        <w:rFonts w:hint="default"/>
+      </w:rPr>
+    </w:lvl>
+    <w:lvl w:ilvl="1">
+      <w:start w:val="1"/>
+      <w:numFmt w:val="lowerLetter"/>
+      <w:pStyle w:val="Heading3"/>
+      <w:lvlText w:val="%2."/>
+      <w:lvlJc w:val="left"/>
+      <w:pPr>
+        <w:ind w:left="1440" w:hanging="360"/>
+      </w:pPr>
+      <w:rPr>
+        <w:rFonts w:hint="default"/>
+      </w:rPr>
+    </w:lvl>
+    <w:lvl w:ilvl="2">
+      <w:start w:val="1"/>
+      <w:numFmt w:val="lowerRoman"/>
+      <w:lvlText w:val="%3."/>
+      <w:lvlJc w:val="right"/>
+      <w:pPr>
+        <w:ind w:left="2160" w:hanging="180"/>
+      </w:pPr>
+      <w:rPr>
+        <w:rFonts w:hint="default"/>
+      </w:rPr>
+    </w:lvl>
+    <w:lvl w:ilvl="3">
+      <w:start w:val="1"/>
+      <w:numFmt w:val="decimal"/>
+      <w:lvlText w:val="%4."/>
+      <w:lvlJc w:val="left"/>
+      <w:pPr>
+        <w:ind w:left="2880" w:hanging="360"/>
+      </w:pPr>
+      <w:rPr>
+        <w:rFonts w:hint="default"/>
+      </w:rPr>
+    </w:lvl>
+    <w:lvl w:ilvl="4">
+      <w:start w:val="1"/>
+      <w:numFmt w:val="lowerLetter"/>
+      <w:lvlText w:val="%5."/>
+      <w:lvlJc w:val="left"/>
+      <w:pPr>
+        <w:ind w:left="3600" w:hanging="360"/>
+      </w:pPr>
+      <w:rPr>
+        <w:rFonts w:hint="default"/>
+      </w:rPr>
+    </w:lvl>
+    <w:lvl w:ilvl="5">
+      <w:start w:val="1"/>
+      <w:numFmt w:val="lowerRoman"/>
+      <w:lvlText w:val="%6."/>
+      <w:lvlJc w:val="right"/>
+      <w:pPr>
+        <w:ind w:left="4320" w:hanging="180"/>
+      </w:pPr>
+      <w:rPr>
+        <w:rFonts w:hint="default"/>
+      </w:rPr>
+    </w:lvl>
+    <w:lvl w:ilvl="6">
+      <w:start w:val="1"/>
+      <w:numFmt w:val="decimal"/>
+      <w:lvlText w:val="%7."/>
+      <w:lvlJc w:val="left"/>
+      <w:pPr>
+        <w:ind w:left="5040" w:hanging="360"/>
+      </w:pPr>
+      <w:rPr>
+        <w:rFonts w:hint="default"/>
+      </w:rPr>
+    </w:lvl>
+    <w:lvl w:ilvl="7">
+      <w:start w:val="1"/>
+      <w:numFmt w:val="lowerLetter"/>
+      <w:lvlText w:val="%8."/>
+      <w:lvlJc w:val="left"/>
+      <w:pPr>
+        <w:ind w:left="5760" w:hanging="360"/>
+      </w:pPr>
+      <w:rPr>
+        <w:rFonts w:hint="default"/>
+      </w:rPr>
+    </w:lvl>
+    <w:lvl w:ilvl="8">
+      <w:start w:val="1"/>
+      <w:numFmt w:val="lowerRoman"/>
+      <w:lvlText w:val="%9."/>
+      <w:lvlJc w:val="right"/>
+      <w:pPr>
+        <w:ind w:left="6480" w:hanging="180"/>
+      </w:pPr>
+      <w:rPr>
+        <w:rFonts w:hint="default"/>
+      </w:rPr>
+    </w:lvl>
+  </w:abstractNum>
+  <w:abstractNum w:abstractNumId="1" w15:restartNumberingAfterBreak="0">
+    <w:nsid w:val="70A241E4"/>
+    <w:multiLevelType w:val="hybridMultilevel"/>
+    <w:tmpl w:val="FB94E6CE"/>
+    <w:lvl w:ilvl="0" w:tplc="92FE8F7C">
+      <w:start w:val="1"/>
+      <w:numFmt w:val="bullet"/>
+      <w:lvlText w:val=""/>
+      <w:lvlJc w:val="left"/>
+      <w:pPr>
+        <w:ind w:left="720" w:hanging="360"/>
+      </w:pPr>
+      <w:rPr>
+        <w:rFonts w:ascii="Symbol" w:hAnsi="Symbol" w:hint="default"/>
+      </w:rPr>
+    </w:lvl>
+    <w:lvl w:ilvl="1" w:tplc="04090003" w:tentative="1">
+      <w:start w:val="1"/>
+      <w:numFmt w:val="bullet"/>
+      <w:lvlText w:val="o"/>
+      <w:lvlJc w:val="left"/>
+      <w:pPr>
+        <w:ind w:left="1440" w:hanging="360"/>
+      </w:pPr>
+      <w:rPr>
+        <w:rFonts w:ascii="Courier New" w:hAnsi="Courier New" w:cs="Courier New" w:hint="default"/>
+      </w:rPr>
+    </w:lvl>
+    <w:lvl w:ilvl="2" w:tplc="04090005" w:tentative="1">
+      <w:start w:val="1"/>
+      <w:numFmt w:val="bullet"/>
+      <w:lvlText w:val=""/>
+      <w:lvlJc w:val="left"/>
+      <w:pPr>
+        <w:ind w:left="2160" w:hanging="360"/>
+      </w:pPr>
+      <w:rPr>
+        <w:rFonts w:ascii="Wingdings" w:hAnsi="Wingdings" w:hint="default"/>
+      </w:rPr>
+    </w:lvl>
+    <w:lvl w:ilvl="3" w:tplc="04090001" w:tentative="1">
+      <w:start w:val="1"/>
+      <w:numFmt w:val="bullet"/>
+      <w:lvlText w:val=""/>
+      <w:lvlJc w:val="left"/>
+      <w:pPr>
+        <w:ind w:left="2880" w:hanging="360"/>
+      </w:pPr>
+      <w:rPr>
+        <w:rFonts w:ascii="Symbol" w:hAnsi="Symbol" w:hint="default"/>
+      </w:rPr>
+    </w:lvl>
+    <w:lvl w:ilvl="4" w:tplc="04090003" w:tentative="1">
+      <w:start w:val="1"/>
+      <w:numFmt w:val="bullet"/>
+      <w:lvlText w:val="o"/>
+      <w:lvlJc w:val="left"/>
+      <w:pPr>
+        <w:ind w:left="3600" w:hanging="360"/>
+      </w:pPr>
+      <w:rPr>
+        <w:rFonts w:ascii="Courier New" w:hAnsi="Courier New" w:cs="Courier New" w:hint="default"/>
+      </w:rPr>
+    </w:lvl>
+    <w:lvl w:ilvl="5" w:tplc="04090005" w:tentative="1">
+      <w:start w:val="1"/>
+      <w:numFmt w:val="bullet"/>
+      <w:lvlText w:val=""/>
+      <w:lvlJc w:val="left"/>
+      <w:pPr>
+        <w:ind w:left="4320" w:hanging="360"/>
+      </w:pPr>
+      <w:rPr>
+        <w:rFonts w:ascii="Wingdings" w:hAnsi="Wingdings" w:hint="default"/>
+      </w:rPr>
+    </w:lvl>
+    <w:lvl w:ilvl="6" w:tplc="04090001" w:tentative="1">
+      <w:start w:val="1"/>
+      <w:numFmt w:val="bullet"/>
+      <w:lvlText w:val=""/>
+      <w:lvlJc w:val="left"/>
+      <w:pPr>
+        <w:ind w:left="5040" w:hanging="360"/>
+      </w:pPr>
+      <w:rPr>
+        <w:rFonts w:ascii="Symbol" w:hAnsi="Symbol" w:hint="default"/>
+      </w:rPr>
+    </w:lvl>
+    <w:lvl w:ilvl="7" w:tplc="04090003" w:tentative="1">
+      <w:start w:val="1"/>
+      <w:numFmt w:val="bullet"/>
+      <w:lvlText w:val="o"/>
+      <w:lvlJc w:val="left"/>
+      <w:pPr>
+        <w:ind w:left="5760" w:hanging="360"/>
+      </w:pPr>
+      <w:rPr>
+        <w:rFonts w:ascii="Courier New" w:hAnsi="Courier New" w:cs="Courier New" w:hint="default"/>
+      </w:rPr>
+    </w:lvl>
+    <w:lvl w:ilvl="8" w:tplc="04090005" w:tentative="1">
+      <w:start w:val="1"/>
+      <w:numFmt w:val="bullet"/>
+      <w:lvlText w:val=""/>
+      <w:lvlJc w:val="left"/>
+      <w:pPr>
+        <w:ind w:left="6480" w:hanging="360"/>
+      </w:pPr>
+      <w:rPr>
+        <w:rFonts w:ascii="Wingdings" w:hAnsi="Wingdings" w:hint="default"/>
+      </w:rPr>
+    </w:lvl>
+  </w:abstractNum>
+  <w:num w:numId="1">
+    <w:abstractNumId w:val="0"/>
+  </w:num>
+  <w:num w:numId="2">
+    <w:abstractNumId w:val="1"/>
+  </w:num>
+  <w:num w:numId="3">
+    <w:abstractNumId w:val="0"/>
+  </w:num>
+  <w:num w:numId="4">
+    <w:abstractNumId w:val="0"/>
+  </w:num>
+</w:numbering>
 </file>
 
 <file path=word/styles.xml><?xml version="1.0" encoding="utf-8"?>
@@ -365,7 +1977,7 @@
     </w:pPrDefault>
   </w:docDefaults>
   <w:latentStyles w:defLockedState="0" w:defUIPriority="99" w:defSemiHidden="0" w:defUnhideWhenUsed="0" w:defQFormat="0" w:count="371">
-    <w:lsdException w:name="Normal" w:uiPriority="0" w:qFormat="1"/>
+    <w:lsdException w:name="Normal" w:uiPriority="0"/>
     <w:lsdException w:name="heading 1" w:uiPriority="9" w:qFormat="1"/>
     <w:lsdException w:name="heading 2" w:semiHidden="1" w:uiPriority="9" w:unhideWhenUsed="1" w:qFormat="1"/>
     <w:lsdException w:name="heading 3" w:semiHidden="1" w:uiPriority="9" w:unhideWhenUsed="1" w:qFormat="1"/>
@@ -439,7 +2051,7 @@
     <w:lsdException w:name="List Continue 4" w:semiHidden="1" w:unhideWhenUsed="1"/>
     <w:lsdException w:name="List Continue 5" w:semiHidden="1" w:unhideWhenUsed="1"/>
     <w:lsdException w:name="Message Header" w:semiHidden="1" w:unhideWhenUsed="1"/>
-    <w:lsdException w:name="Subtitle" w:uiPriority="11" w:qFormat="1"/>
+    <w:lsdException w:name="Subtitle" w:uiPriority="11"/>
     <w:lsdException w:name="Salutation" w:semiHidden="1" w:unhideWhenUsed="1"/>
     <w:lsdException w:name="Date" w:semiHidden="1" w:unhideWhenUsed="1"/>
     <w:lsdException w:name="Body Text First Indent" w:semiHidden="1" w:unhideWhenUsed="1"/>
@@ -452,8 +2064,8 @@
     <w:lsdException w:name="Block Text" w:semiHidden="1" w:unhideWhenUsed="1"/>
     <w:lsdException w:name="Hyperlink" w:semiHidden="1" w:unhideWhenUsed="1"/>
     <w:lsdException w:name="FollowedHyperlink" w:semiHidden="1" w:unhideWhenUsed="1"/>
-    <w:lsdException w:name="Strong" w:uiPriority="22" w:qFormat="1"/>
-    <w:lsdException w:name="Emphasis" w:uiPriority="20" w:qFormat="1"/>
+    <w:lsdException w:name="Strong" w:uiPriority="22"/>
+    <w:lsdException w:name="Emphasis" w:uiPriority="20"/>
     <w:lsdException w:name="Document Map" w:semiHidden="1" w:unhideWhenUsed="1"/>
     <w:lsdException w:name="Plain Text" w:semiHidden="1" w:unhideWhenUsed="1"/>
     <w:lsdException w:name="E-mail Signature" w:semiHidden="1" w:unhideWhenUsed="1"/>
@@ -522,7 +2134,7 @@
     <w:lsdException w:name="Table Grid" w:uiPriority="39"/>
     <w:lsdException w:name="Table Theme" w:semiHidden="1" w:unhideWhenUsed="1"/>
     <w:lsdException w:name="Placeholder Text" w:semiHidden="1"/>
-    <w:lsdException w:name="No Spacing" w:uiPriority="1" w:qFormat="1"/>
+    <w:lsdException w:name="No Spacing" w:uiPriority="1"/>
     <w:lsdException w:name="Light Shading" w:uiPriority="60"/>
     <w:lsdException w:name="Light List" w:uiPriority="61"/>
     <w:lsdException w:name="Light Grid" w:uiPriority="62"/>
@@ -544,9 +2156,9 @@
     <w:lsdException w:name="Medium Shading 2 Accent 1" w:uiPriority="64"/>
     <w:lsdException w:name="Medium List 1 Accent 1" w:uiPriority="65"/>
     <w:lsdException w:name="Revision" w:semiHidden="1"/>
-    <w:lsdException w:name="List Paragraph" w:uiPriority="34" w:qFormat="1"/>
-    <w:lsdException w:name="Quote" w:uiPriority="29" w:qFormat="1"/>
-    <w:lsdException w:name="Intense Quote" w:uiPriority="30" w:qFormat="1"/>
+    <w:lsdException w:name="List Paragraph" w:uiPriority="34"/>
+    <w:lsdException w:name="Quote" w:uiPriority="29"/>
+    <w:lsdException w:name="Intense Quote" w:uiPriority="30"/>
     <w:lsdException w:name="Medium List 2 Accent 1" w:uiPriority="66"/>
     <w:lsdException w:name="Medium Grid 1 Accent 1" w:uiPriority="67"/>
     <w:lsdException w:name="Medium Grid 2 Accent 1" w:uiPriority="68"/>
@@ -625,11 +2237,11 @@
     <w:lsdException w:name="Colorful Shading Accent 6" w:uiPriority="71"/>
     <w:lsdException w:name="Colorful List Accent 6" w:uiPriority="72"/>
     <w:lsdException w:name="Colorful Grid Accent 6" w:uiPriority="73"/>
-    <w:lsdException w:name="Subtle Emphasis" w:uiPriority="19" w:qFormat="1"/>
-    <w:lsdException w:name="Intense Emphasis" w:uiPriority="21" w:qFormat="1"/>
-    <w:lsdException w:name="Subtle Reference" w:uiPriority="31" w:qFormat="1"/>
-    <w:lsdException w:name="Intense Reference" w:uiPriority="32" w:qFormat="1"/>
-    <w:lsdException w:name="Book Title" w:uiPriority="33" w:qFormat="1"/>
+    <w:lsdException w:name="Subtle Emphasis" w:uiPriority="19"/>
+    <w:lsdException w:name="Intense Emphasis" w:uiPriority="21"/>
+    <w:lsdException w:name="Subtle Reference" w:uiPriority="31"/>
+    <w:lsdException w:name="Intense Reference" w:uiPriority="32"/>
+    <w:lsdException w:name="Book Title" w:uiPriority="33"/>
     <w:lsdException w:name="Bibliography" w:semiHidden="1" w:uiPriority="37" w:unhideWhenUsed="1"/>
     <w:lsdException w:name="TOC Heading" w:semiHidden="1" w:uiPriority="39" w:unhideWhenUsed="1" w:qFormat="1"/>
     <w:lsdException w:name="Plain Table 1" w:uiPriority="41"/>
@@ -739,16 +2351,15 @@
   </w:latentStyles>
   <w:style w:type="paragraph" w:default="1" w:styleId="Normal">
     <w:name w:val="Normal"/>
-    <w:qFormat/>
   </w:style>
   <w:style w:type="paragraph" w:styleId="Heading1">
     <w:name w:val="heading 1"/>
     <w:basedOn w:val="Normal"/>
-    <w:next w:val="Normal"/>
+    <w:next w:val="Heading2"/>
     <w:link w:val="Heading1Char"/>
     <w:uiPriority w:val="9"/>
     <w:qFormat/>
-    <w:rsid w:val="00A258EB"/>
+    <w:rsid w:val="00B91698"/>
     <w:pPr>
       <w:keepNext/>
       <w:keepLines/>
@@ -762,9 +2373,64 @@
       <w:szCs w:val="32"/>
     </w:rPr>
   </w:style>
+  <w:style w:type="paragraph" w:styleId="Heading2">
+    <w:name w:val="heading 2"/>
+    <w:basedOn w:val="Normal"/>
+    <w:next w:val="Heading3"/>
+    <w:link w:val="Heading2Char"/>
+    <w:uiPriority w:val="9"/>
+    <w:unhideWhenUsed/>
+    <w:qFormat/>
+    <w:rsid w:val="00B91698"/>
+    <w:pPr>
+      <w:keepNext/>
+      <w:keepLines/>
+      <w:numPr>
+        <w:numId w:val="4"/>
+      </w:numPr>
+      <w:spacing w:before="40" w:after="0"/>
+      <w:outlineLvl w:val="1"/>
+    </w:pPr>
+    <w:rPr>
+      <w:rFonts w:asciiTheme="majorHAnsi" w:eastAsiaTheme="majorEastAsia" w:hAnsiTheme="majorHAnsi" w:cstheme="majorBidi"/>
+      <w:color w:val="2E74B5" w:themeColor="accent1" w:themeShade="BF"/>
+      <w:sz w:val="26"/>
+      <w:szCs w:val="26"/>
+      <w:lang w:val="ru-RU"/>
+    </w:rPr>
+  </w:style>
+  <w:style w:type="paragraph" w:styleId="Heading3">
+    <w:name w:val="heading 3"/>
+    <w:basedOn w:val="Normal"/>
+    <w:next w:val="TheCitation"/>
+    <w:link w:val="Heading3Char"/>
+    <w:uiPriority w:val="9"/>
+    <w:unhideWhenUsed/>
+    <w:qFormat/>
+    <w:rsid w:val="00B91698"/>
+    <w:pPr>
+      <w:keepNext/>
+      <w:keepLines/>
+      <w:numPr>
+        <w:ilvl w:val="1"/>
+        <w:numId w:val="1"/>
+      </w:numPr>
+      <w:spacing w:before="40" w:after="0"/>
+      <w:ind w:left="851"/>
+      <w:outlineLvl w:val="2"/>
+    </w:pPr>
+    <w:rPr>
+      <w:rFonts w:asciiTheme="majorHAnsi" w:eastAsiaTheme="majorEastAsia" w:hAnsiTheme="majorHAnsi" w:cstheme="majorBidi"/>
+      <w:color w:val="1F4D78" w:themeColor="accent1" w:themeShade="7F"/>
+      <w:sz w:val="24"/>
+      <w:szCs w:val="24"/>
+      <w:lang w:val="ru-RU"/>
+    </w:rPr>
+  </w:style>
   <w:style w:type="character" w:default="1" w:styleId="DefaultParagraphFont">
     <w:name w:val="Default Paragraph Font"/>
     <w:uiPriority w:val="1"/>
+    <w:semiHidden/>
     <w:unhideWhenUsed/>
   </w:style>
   <w:style w:type="table" w:default="1" w:styleId="TableNormal">
@@ -793,7 +2459,7 @@
     <w:basedOn w:val="DefaultParagraphFont"/>
     <w:link w:val="Heading1"/>
     <w:uiPriority w:val="9"/>
-    <w:rsid w:val="00A258EB"/>
+    <w:rsid w:val="00B91698"/>
     <w:rPr>
       <w:rFonts w:asciiTheme="majorHAnsi" w:eastAsiaTheme="majorEastAsia" w:hAnsiTheme="majorHAnsi" w:cstheme="majorBidi"/>
       <w:color w:val="2E74B5" w:themeColor="accent1" w:themeShade="BF"/>
@@ -808,7 +2474,7 @@
     <w:link w:val="TitleChar"/>
     <w:uiPriority w:val="10"/>
     <w:qFormat/>
-    <w:rsid w:val="00A258EB"/>
+    <w:rsid w:val="00B91698"/>
     <w:pPr>
       <w:spacing w:after="0" w:line="240" w:lineRule="auto"/>
       <w:contextualSpacing/>
@@ -817,7 +2483,7 @@
       <w:rFonts w:asciiTheme="majorHAnsi" w:eastAsiaTheme="majorEastAsia" w:hAnsiTheme="majorHAnsi" w:cstheme="majorBidi"/>
       <w:spacing w:val="-10"/>
       <w:kern w:val="28"/>
-      <w:sz w:val="56"/>
+      <w:sz w:val="44"/>
       <w:szCs w:val="56"/>
     </w:rPr>
   </w:style>
@@ -826,12 +2492,12 @@
     <w:basedOn w:val="DefaultParagraphFont"/>
     <w:link w:val="Title"/>
     <w:uiPriority w:val="10"/>
-    <w:rsid w:val="00A258EB"/>
+    <w:rsid w:val="00B91698"/>
     <w:rPr>
       <w:rFonts w:asciiTheme="majorHAnsi" w:eastAsiaTheme="majorEastAsia" w:hAnsiTheme="majorHAnsi" w:cstheme="majorBidi"/>
       <w:spacing w:val="-10"/>
       <w:kern w:val="28"/>
-      <w:sz w:val="56"/>
+      <w:sz w:val="44"/>
       <w:szCs w:val="56"/>
     </w:rPr>
   </w:style>
@@ -849,6 +2515,87 @@
       <w:spacing w:after="0" w:line="240" w:lineRule="auto"/>
       <w:ind w:left="264" w:hanging="264"/>
     </w:pPr>
+  </w:style>
+  <w:style w:type="paragraph" w:customStyle="1" w:styleId="TheCitation">
+    <w:name w:val="TheCitation"/>
+    <w:basedOn w:val="Normal"/>
+    <w:link w:val="TheCitationChar"/>
+    <w:qFormat/>
+    <w:rsid w:val="00B12D9F"/>
+    <w:pPr>
+      <w:spacing w:after="165"/>
+      <w:ind w:left="855"/>
+      <w:contextualSpacing/>
+    </w:pPr>
+    <w:rPr>
+      <w:lang w:val="ru-RU"/>
+    </w:rPr>
+  </w:style>
+  <w:style w:type="character" w:customStyle="1" w:styleId="TheCitationChar">
+    <w:name w:val="TheCitation Char"/>
+    <w:basedOn w:val="DefaultParagraphFont"/>
+    <w:link w:val="TheCitation"/>
+    <w:rsid w:val="00B12D9F"/>
+    <w:rPr>
+      <w:lang w:val="ru-RU"/>
+    </w:rPr>
+  </w:style>
+  <w:style w:type="character" w:customStyle="1" w:styleId="Heading2Char">
+    <w:name w:val="Heading 2 Char"/>
+    <w:basedOn w:val="DefaultParagraphFont"/>
+    <w:link w:val="Heading2"/>
+    <w:uiPriority w:val="9"/>
+    <w:rsid w:val="00B91698"/>
+    <w:rPr>
+      <w:rFonts w:asciiTheme="majorHAnsi" w:eastAsiaTheme="majorEastAsia" w:hAnsiTheme="majorHAnsi" w:cstheme="majorBidi"/>
+      <w:color w:val="2E74B5" w:themeColor="accent1" w:themeShade="BF"/>
+      <w:sz w:val="26"/>
+      <w:szCs w:val="26"/>
+      <w:lang w:val="ru-RU"/>
+    </w:rPr>
+  </w:style>
+  <w:style w:type="character" w:customStyle="1" w:styleId="Heading3Char">
+    <w:name w:val="Heading 3 Char"/>
+    <w:basedOn w:val="DefaultParagraphFont"/>
+    <w:link w:val="Heading3"/>
+    <w:uiPriority w:val="9"/>
+    <w:rsid w:val="00B91698"/>
+    <w:rPr>
+      <w:rFonts w:asciiTheme="majorHAnsi" w:eastAsiaTheme="majorEastAsia" w:hAnsiTheme="majorHAnsi" w:cstheme="majorBidi"/>
+      <w:color w:val="1F4D78" w:themeColor="accent1" w:themeShade="7F"/>
+      <w:sz w:val="24"/>
+      <w:szCs w:val="24"/>
+      <w:lang w:val="ru-RU"/>
+    </w:rPr>
+  </w:style>
+  <w:style w:type="paragraph" w:customStyle="1" w:styleId="CommentsText">
+    <w:name w:val="CommentsText"/>
+    <w:basedOn w:val="Normal"/>
+    <w:link w:val="CommentsTextChar"/>
+    <w:qFormat/>
+    <w:rsid w:val="00B91698"/>
+    <w:rPr>
+      <w:lang w:val="ru-RU"/>
+    </w:rPr>
+  </w:style>
+  <w:style w:type="paragraph" w:styleId="ListParagraph">
+    <w:name w:val="List Paragraph"/>
+    <w:basedOn w:val="Normal"/>
+    <w:uiPriority w:val="34"/>
+    <w:rsid w:val="00B12D9F"/>
+    <w:pPr>
+      <w:ind w:left="720"/>
+      <w:contextualSpacing/>
+    </w:pPr>
+  </w:style>
+  <w:style w:type="character" w:customStyle="1" w:styleId="CommentsTextChar">
+    <w:name w:val="CommentsText Char"/>
+    <w:basedOn w:val="DefaultParagraphFont"/>
+    <w:link w:val="CommentsText"/>
+    <w:rsid w:val="00B91698"/>
+    <w:rPr>
+      <w:lang w:val="ru-RU"/>
+    </w:rPr>
   </w:style>
 </w:styles>
 </file>
@@ -1112,4 +2859,16 @@
     </a:ext>
   </a:extLst>
 </a:theme>
+</file>
+
+<file path=customXml/item1.xml><?xml version="1.0" encoding="utf-8"?>
+<b:Sources xmlns:b="http://schemas.openxmlformats.org/officeDocument/2006/bibliography" xmlns="http://schemas.openxmlformats.org/officeDocument/2006/bibliography" SelectedStyle="\APASixthEditionOfficeOnline.xsl" StyleName="APA" Version="6"/>
+</file>
+
+<file path=customXml/itemProps1.xml><?xml version="1.0" encoding="utf-8"?>
+<ds:datastoreItem xmlns:ds="http://schemas.openxmlformats.org/officeDocument/2006/customXml" ds:itemID="{21DB7C25-B8A7-42C3-92EB-29E13D8BFA6B}">
+  <ds:schemaRefs>
+    <ds:schemaRef ds:uri="http://schemas.openxmlformats.org/officeDocument/2006/bibliography"/>
+  </ds:schemaRefs>
+</ds:datastoreItem>
 </file>
</xml_diff>